<commit_message>
Update Prova P2 - Sistemas Enbarcados I_2022.docx
</commit_message>
<xml_diff>
--- a/Prova P2/Prova P2 - Sistemas Enbarcados I_2022.docx
+++ b/Prova P2/Prova P2 - Sistemas Enbarcados I_2022.docx
@@ -177,16 +177,8 @@
         <w:rPr>
           <w:rFonts w:ascii="Arial" w:hAnsi="Arial" w:cs="Arial"/>
         </w:rPr>
-        <w:t xml:space="preserve">reseta os </w:t>
-      </w:r>
-      <w:proofErr w:type="spellStart"/>
-      <w:r>
-        <w:rPr>
-          <w:rFonts w:ascii="Arial" w:hAnsi="Arial" w:cs="Arial"/>
-        </w:rPr>
-        <w:t>timers</w:t>
-      </w:r>
-      <w:proofErr w:type="spellEnd"/>
+        <w:t>reseta os timers</w:t>
+      </w:r>
       <w:r>
         <w:rPr>
           <w:rFonts w:ascii="Arial" w:hAnsi="Arial" w:cs="Arial"/>
@@ -242,7 +234,6 @@
         </w:rPr>
         <w:t xml:space="preserve">Use os </w:t>
       </w:r>
-      <w:proofErr w:type="spellStart"/>
       <w:r>
         <w:rPr>
           <w:rFonts w:ascii="Arial" w:hAnsi="Arial" w:cs="Arial"/>
@@ -253,14 +244,7 @@
         <w:rPr>
           <w:rFonts w:ascii="Arial" w:hAnsi="Arial" w:cs="Arial"/>
         </w:rPr>
-        <w:t>imers</w:t>
-      </w:r>
-      <w:proofErr w:type="spellEnd"/>
-      <w:r>
-        <w:rPr>
-          <w:rFonts w:ascii="Arial" w:hAnsi="Arial" w:cs="Arial"/>
-        </w:rPr>
-        <w:t xml:space="preserve"> do tipo 3</w:t>
+        <w:t>imers do tipo 3</w:t>
       </w:r>
       <w:r>
         <w:rPr>
@@ -314,7 +298,19 @@
         <w:rPr>
           <w:rFonts w:ascii="Arial" w:hAnsi="Arial" w:cs="Arial"/>
         </w:rPr>
-        <w:t>; use a borda de descida da luz amarela para acionar o timer da luz amarela e use</w:t>
+        <w:t xml:space="preserve">; use a borda de descida da luz amarela para acionar o timer da luz </w:t>
+      </w:r>
+      <w:r>
+        <w:rPr>
+          <w:rFonts w:ascii="Arial" w:hAnsi="Arial" w:cs="Arial"/>
+        </w:rPr>
+        <w:t>vermelha</w:t>
+      </w:r>
+      <w:r>
+        <w:rPr>
+          <w:rFonts w:ascii="Arial" w:hAnsi="Arial" w:cs="Arial"/>
+        </w:rPr>
+        <w:t xml:space="preserve"> e use</w:t>
       </w:r>
       <w:r>
         <w:rPr>
@@ -386,33 +382,13 @@
         <w:rPr>
           <w:rFonts w:ascii="Arial" w:hAnsi="Arial" w:cs="Arial"/>
         </w:rPr>
-        <w:t xml:space="preserve"> </w:t>
-      </w:r>
-      <w:r>
-        <w:rPr>
-          <w:rFonts w:ascii="Arial" w:hAnsi="Arial" w:cs="Arial"/>
-        </w:rPr>
-        <w:t>(</w:t>
-      </w:r>
-      <w:proofErr w:type="gramStart"/>
-      <w:r>
-        <w:rPr>
-          <w:rFonts w:ascii="Arial" w:hAnsi="Arial" w:cs="Arial"/>
-        </w:rPr>
-        <w:t xml:space="preserve">START) </w:t>
-      </w:r>
-      <w:r>
-        <w:rPr>
-          <w:rFonts w:ascii="Arial" w:hAnsi="Arial" w:cs="Arial"/>
-        </w:rPr>
-        <w:t xml:space="preserve"> para</w:t>
-      </w:r>
-      <w:proofErr w:type="gramEnd"/>
-      <w:r>
-        <w:rPr>
-          <w:rFonts w:ascii="Arial" w:hAnsi="Arial" w:cs="Arial"/>
-        </w:rPr>
-        <w:t xml:space="preserve"> iniciar o timer da luz verde e começar a sequência.</w:t>
+        <w:t xml:space="preserve"> (START) </w:t>
+      </w:r>
+      <w:r>
+        <w:rPr>
+          <w:rFonts w:ascii="Arial" w:hAnsi="Arial" w:cs="Arial"/>
+        </w:rPr>
+        <w:t>para iniciar o timer da luz verde e começar a sequência.</w:t>
       </w:r>
     </w:p>
     <w:p>
@@ -430,21 +406,7 @@
         <w:rPr>
           <w:rFonts w:ascii="Arial" w:hAnsi="Arial" w:cs="Arial"/>
         </w:rPr>
-        <w:t xml:space="preserve">Salve o arquivo com o nome </w:t>
-      </w:r>
-      <w:proofErr w:type="spellStart"/>
-      <w:r>
-        <w:rPr>
-          <w:rFonts w:ascii="Arial" w:hAnsi="Arial" w:cs="Arial"/>
-        </w:rPr>
-        <w:t>Semaforo.cli</w:t>
-      </w:r>
-      <w:proofErr w:type="spellEnd"/>
-      <w:r>
-        <w:rPr>
-          <w:rFonts w:ascii="Arial" w:hAnsi="Arial" w:cs="Arial"/>
-        </w:rPr>
-        <w:t xml:space="preserve"> e envie com a prova pelo Teams.</w:t>
+        <w:t>Salve o arquivo com o nome Semaforo.cli e envie com a prova pelo Teams.</w:t>
       </w:r>
     </w:p>
     <w:p>
@@ -476,21 +438,7 @@
         <w:rPr>
           <w:rFonts w:ascii="Arial" w:hAnsi="Arial" w:cs="Arial"/>
         </w:rPr>
-        <w:t xml:space="preserve">O diagrama </w:t>
-      </w:r>
-      <w:proofErr w:type="spellStart"/>
-      <w:r>
-        <w:rPr>
-          <w:rFonts w:ascii="Arial" w:hAnsi="Arial" w:cs="Arial"/>
-        </w:rPr>
-        <w:t>Ladder</w:t>
-      </w:r>
-      <w:proofErr w:type="spellEnd"/>
-      <w:r>
-        <w:rPr>
-          <w:rFonts w:ascii="Arial" w:hAnsi="Arial" w:cs="Arial"/>
-        </w:rPr>
-        <w:t xml:space="preserve"> abaixo</w:t>
+        <w:t>O diagrama Ladder abaixo</w:t>
       </w:r>
       <w:r>
         <w:rPr>
@@ -550,16 +498,8 @@
         <w:rPr>
           <w:rFonts w:ascii="Arial" w:hAnsi="Arial" w:cs="Arial"/>
         </w:rPr>
-        <w:t xml:space="preserve">duas </w:t>
-      </w:r>
-      <w:proofErr w:type="spellStart"/>
-      <w:r>
-        <w:rPr>
-          <w:rFonts w:ascii="Arial" w:hAnsi="Arial" w:cs="Arial"/>
-        </w:rPr>
-        <w:t>contatoras</w:t>
-      </w:r>
-      <w:proofErr w:type="spellEnd"/>
+        <w:t>duas contatoras</w:t>
+      </w:r>
       <w:r>
         <w:rPr>
           <w:rFonts w:ascii="Arial" w:hAnsi="Arial" w:cs="Arial"/>
@@ -576,21 +516,7 @@
         <w:rPr>
           <w:rFonts w:ascii="Arial" w:hAnsi="Arial" w:cs="Arial"/>
         </w:rPr>
-        <w:t xml:space="preserve"> de “Relé” no diagrama </w:t>
-      </w:r>
-      <w:proofErr w:type="spellStart"/>
-      <w:r>
-        <w:rPr>
-          <w:rFonts w:ascii="Arial" w:hAnsi="Arial" w:cs="Arial"/>
-        </w:rPr>
-        <w:t>Ladder</w:t>
-      </w:r>
-      <w:proofErr w:type="spellEnd"/>
-      <w:r>
-        <w:rPr>
-          <w:rFonts w:ascii="Arial" w:hAnsi="Arial" w:cs="Arial"/>
-        </w:rPr>
-        <w:t>)</w:t>
+        <w:t xml:space="preserve"> de “Relé” no diagrama Ladder)</w:t>
       </w:r>
       <w:r>
         <w:rPr>
@@ -644,21 +570,7 @@
         <w:rPr>
           <w:rFonts w:ascii="Arial" w:hAnsi="Arial" w:cs="Arial"/>
         </w:rPr>
-        <w:t xml:space="preserve">A saída Q03 é utilizada para o acionamento durante 10s de um freio a cada vez que o sentido de rotação do motor é </w:t>
-      </w:r>
-      <w:proofErr w:type="gramStart"/>
-      <w:r>
-        <w:rPr>
-          <w:rFonts w:ascii="Arial" w:hAnsi="Arial" w:cs="Arial"/>
-        </w:rPr>
-        <w:t>invertida</w:t>
-      </w:r>
-      <w:proofErr w:type="gramEnd"/>
-      <w:r>
-        <w:rPr>
-          <w:rFonts w:ascii="Arial" w:hAnsi="Arial" w:cs="Arial"/>
-        </w:rPr>
-        <w:t>.</w:t>
+        <w:t>A saída Q03 é utilizada para o acionamento durante 10s de um freio a cada vez que o sentido de rotação do motor é invertida.</w:t>
       </w:r>
     </w:p>
     <w:p>
@@ -898,7 +810,13 @@
         <w:rPr>
           <w:rFonts w:ascii="Arial" w:hAnsi="Arial" w:cs="Arial"/>
         </w:rPr>
-        <w:t>Q01</w:t>
+        <w:t>Q0</w:t>
+      </w:r>
+      <w:r>
+        <w:rPr>
+          <w:rFonts w:ascii="Arial" w:hAnsi="Arial" w:cs="Arial"/>
+        </w:rPr>
+        <w:t>2</w:t>
       </w:r>
       <w:r>
         <w:rPr>
@@ -983,7 +901,19 @@
         <w:rPr>
           <w:rFonts w:ascii="Arial" w:hAnsi="Arial" w:cs="Arial"/>
         </w:rPr>
-        <w:t xml:space="preserve">O projeto tem dois defeitos: </w:t>
+        <w:t xml:space="preserve">O projeto tem </w:t>
+      </w:r>
+      <w:r>
+        <w:rPr>
+          <w:rFonts w:ascii="Arial" w:hAnsi="Arial" w:cs="Arial"/>
+        </w:rPr>
+        <w:t>três</w:t>
+      </w:r>
+      <w:r>
+        <w:rPr>
+          <w:rFonts w:ascii="Arial" w:hAnsi="Arial" w:cs="Arial"/>
+        </w:rPr>
+        <w:t xml:space="preserve"> defeitos: </w:t>
       </w:r>
     </w:p>
     <w:p>
@@ -1013,21 +943,7 @@
         <w:rPr>
           <w:rFonts w:ascii="Arial" w:hAnsi="Arial" w:cs="Arial"/>
         </w:rPr>
-        <w:t xml:space="preserve">ira vez, as duas </w:t>
-      </w:r>
-      <w:proofErr w:type="spellStart"/>
-      <w:r>
-        <w:rPr>
-          <w:rFonts w:ascii="Arial" w:hAnsi="Arial" w:cs="Arial"/>
-        </w:rPr>
-        <w:t>contatoras</w:t>
-      </w:r>
-      <w:proofErr w:type="spellEnd"/>
-      <w:r>
-        <w:rPr>
-          <w:rFonts w:ascii="Arial" w:hAnsi="Arial" w:cs="Arial"/>
-        </w:rPr>
-        <w:t xml:space="preserve"> estão desligadas. Caso se acione a entrada I01 o motor não entrará em movimento imediatamente, pois a frenagem é acionada durante 10s. O mesmo acontece ao se acionarmos I02.</w:t>
+        <w:t>ira vez, as duas contatoras estão desligadas. Caso se acione a entrada I01 o motor não entrará em movimento imediatamente, pois a frenagem é acionada durante 10s. O mesmo acontece ao se acionarmos I02.</w:t>
       </w:r>
     </w:p>
     <w:p>
@@ -1045,59 +961,31 @@
         <w:rPr>
           <w:rFonts w:ascii="Arial" w:hAnsi="Arial" w:cs="Arial"/>
         </w:rPr>
-        <w:t>Não foi previsto um comando para desligar o motor.</w:t>
+        <w:lastRenderedPageBreak/>
+        <w:t>Quando o motor está funcionando na direção DIRETO e pressionamos I01 o freio será ativado e o Relé DIRETO será desligado. Acontece o mesmo na direção REVERSO.</w:t>
       </w:r>
     </w:p>
     <w:p>
       <w:pPr>
         <w:pStyle w:val="PargrafodaLista"/>
-        <w:rPr>
-          <w:rFonts w:ascii="Arial" w:hAnsi="Arial" w:cs="Arial"/>
-        </w:rPr>
-      </w:pPr>
-      <w:r>
-        <w:rPr>
-          <w:rFonts w:ascii="Arial" w:hAnsi="Arial" w:cs="Arial"/>
-        </w:rPr>
-        <w:lastRenderedPageBreak/>
-        <w:t>Pede-se que se corrijam os erros e altere o diagrama para se utilizar apenas um timer em vez de dois.</w:t>
-      </w:r>
-      <w:r>
-        <w:rPr>
-          <w:rFonts w:ascii="Arial" w:hAnsi="Arial" w:cs="Arial"/>
-        </w:rPr>
-        <w:t xml:space="preserve"> </w:t>
-      </w:r>
-      <w:r>
-        <w:rPr>
-          <w:rFonts w:ascii="Arial" w:hAnsi="Arial" w:cs="Arial"/>
-        </w:rPr>
-        <w:t>Adicione</w:t>
-      </w:r>
-      <w:r>
-        <w:rPr>
-          <w:rFonts w:ascii="Arial" w:hAnsi="Arial" w:cs="Arial"/>
-        </w:rPr>
-        <w:t xml:space="preserve"> uma chave NA </w:t>
-      </w:r>
-      <w:proofErr w:type="spellStart"/>
-      <w:r>
-        <w:rPr>
-          <w:rFonts w:ascii="Arial" w:hAnsi="Arial" w:cs="Arial"/>
-        </w:rPr>
-        <w:t>na</w:t>
-      </w:r>
-      <w:proofErr w:type="spellEnd"/>
-      <w:r>
-        <w:rPr>
-          <w:rFonts w:ascii="Arial" w:hAnsi="Arial" w:cs="Arial"/>
-        </w:rPr>
-        <w:t xml:space="preserve"> entrada I03 como STOP para desligar o motor.</w:t>
+        <w:numPr>
+          <w:ilvl w:val="0"/>
+          <w:numId w:val="31"/>
+        </w:numPr>
+        <w:rPr>
+          <w:rFonts w:ascii="Arial" w:hAnsi="Arial" w:cs="Arial"/>
+        </w:rPr>
+      </w:pPr>
+      <w:r>
+        <w:rPr>
+          <w:rFonts w:ascii="Arial" w:hAnsi="Arial" w:cs="Arial"/>
+        </w:rPr>
+        <w:t>Não foi previsto um comando para desligar o motor.</w:t>
       </w:r>
     </w:p>
     <w:p>
       <w:pPr>
-        <w:spacing w:after="0" w:line="240" w:lineRule="auto"/>
+        <w:pStyle w:val="PargrafodaLista"/>
         <w:rPr>
           <w:rFonts w:ascii="Arial" w:hAnsi="Arial" w:cs="Arial"/>
         </w:rPr>
@@ -1105,20 +993,92 @@
     </w:p>
     <w:p>
       <w:pPr>
+        <w:pStyle w:val="PargrafodaLista"/>
+        <w:rPr>
+          <w:rFonts w:ascii="Arial" w:hAnsi="Arial" w:cs="Arial"/>
+        </w:rPr>
+      </w:pPr>
+      <w:r>
+        <w:rPr>
+          <w:rFonts w:ascii="Arial" w:hAnsi="Arial" w:cs="Arial"/>
+        </w:rPr>
+        <w:t xml:space="preserve">Pede-se que se corrijam os erros e </w:t>
+      </w:r>
+      <w:r>
+        <w:rPr>
+          <w:rFonts w:ascii="Arial" w:hAnsi="Arial" w:cs="Arial"/>
+        </w:rPr>
+        <w:t xml:space="preserve">se </w:t>
+      </w:r>
+      <w:r>
+        <w:rPr>
+          <w:rFonts w:ascii="Arial" w:hAnsi="Arial" w:cs="Arial"/>
+        </w:rPr>
+        <w:t>altere o diagrama para se utilizar apenas um timer em vez de dois.</w:t>
+      </w:r>
+      <w:r>
+        <w:rPr>
+          <w:rFonts w:ascii="Arial" w:hAnsi="Arial" w:cs="Arial"/>
+        </w:rPr>
+        <w:t xml:space="preserve"> </w:t>
+      </w:r>
+      <w:r>
+        <w:rPr>
+          <w:rFonts w:ascii="Arial" w:hAnsi="Arial" w:cs="Arial"/>
+        </w:rPr>
+        <w:t>Adicione</w:t>
+      </w:r>
+      <w:r>
+        <w:rPr>
+          <w:rFonts w:ascii="Arial" w:hAnsi="Arial" w:cs="Arial"/>
+        </w:rPr>
+        <w:t xml:space="preserve"> uma chave NA na entrada I03 como STOP para desligar o motor</w:t>
+      </w:r>
+      <w:r>
+        <w:rPr>
+          <w:rFonts w:ascii="Arial" w:hAnsi="Arial" w:cs="Arial"/>
+        </w:rPr>
+        <w:t xml:space="preserve"> e rearmar o timer</w:t>
+      </w:r>
+      <w:r>
+        <w:rPr>
+          <w:rFonts w:ascii="Arial" w:hAnsi="Arial" w:cs="Arial"/>
+        </w:rPr>
+        <w:t>.</w:t>
+      </w:r>
+    </w:p>
+    <w:p>
+      <w:pPr>
         <w:spacing w:after="0" w:line="240" w:lineRule="auto"/>
         <w:rPr>
           <w:rFonts w:ascii="Arial" w:hAnsi="Arial" w:cs="Arial"/>
         </w:rPr>
       </w:pPr>
+    </w:p>
+    <w:p>
+      <w:pPr>
+        <w:spacing w:after="0" w:line="240" w:lineRule="auto"/>
+        <w:rPr>
+          <w:rFonts w:ascii="Arial" w:hAnsi="Arial" w:cs="Arial"/>
+        </w:rPr>
+      </w:pPr>
       <w:r>
         <w:rPr>
           <w:rFonts w:ascii="Arial" w:hAnsi="Arial" w:cs="Arial"/>
           <w:noProof/>
         </w:rPr>
         <w:drawing>
-          <wp:inline distT="0" distB="0" distL="0" distR="0" wp14:anchorId="58EAD38E" wp14:editId="6145D102">
+          <wp:anchor distT="0" distB="0" distL="114300" distR="114300" simplePos="0" relativeHeight="251658240" behindDoc="0" locked="0" layoutInCell="1" allowOverlap="1" wp14:anchorId="58EAD38E" wp14:editId="73E4B056">
+            <wp:simplePos x="450850" y="1511300"/>
+            <wp:positionH relativeFrom="column">
+              <wp:align>left</wp:align>
+            </wp:positionH>
+            <wp:positionV relativeFrom="paragraph">
+              <wp:align>top</wp:align>
+            </wp:positionV>
             <wp:extent cx="6064250" cy="5854700"/>
             <wp:effectExtent l="0" t="0" r="0" b="0"/>
+            <wp:wrapSquare wrapText="bothSides"/>
             <wp:docPr id="5" name="Imagem 5"/>
             <wp:cNvGraphicFramePr>
               <a:graphicFrameLocks xmlns:a="http://schemas.openxmlformats.org/drawingml/2006/main" noChangeAspect="1"/>
@@ -1161,8 +1121,14 @@
                 </pic:pic>
               </a:graphicData>
             </a:graphic>
-          </wp:inline>
+          </wp:anchor>
         </w:drawing>
+      </w:r>
+      <w:r>
+        <w:rPr>
+          <w:rFonts w:ascii="Arial" w:hAnsi="Arial" w:cs="Arial"/>
+        </w:rPr>
+        <w:br w:type="textWrapping" w:clear="all"/>
       </w:r>
     </w:p>
     <w:sectPr>
@@ -1553,7 +1519,6 @@
         <w:szCs w:val="24"/>
       </w:rPr>
     </w:pPr>
-    <w:proofErr w:type="spellStart"/>
     <w:r>
       <w:rPr>
         <w:rFonts w:ascii="Arial" w:hAnsi="Arial" w:cs="Arial"/>
@@ -1562,18 +1527,7 @@
         <w:sz w:val="24"/>
         <w:szCs w:val="24"/>
       </w:rPr>
-      <w:t>UnED</w:t>
-    </w:r>
-    <w:proofErr w:type="spellEnd"/>
-    <w:r>
-      <w:rPr>
-        <w:rFonts w:ascii="Arial" w:hAnsi="Arial" w:cs="Arial"/>
-        <w:b/>
-        <w:bCs/>
-        <w:sz w:val="24"/>
-        <w:szCs w:val="24"/>
-      </w:rPr>
-      <w:t xml:space="preserve"> Maria da Graça </w:t>
+      <w:t xml:space="preserve">UnED Maria da Graça </w:t>
     </w:r>
     <w:r>
       <w:rPr>
@@ -5801,7 +5755,21 @@
 </file>
 
 <file path=customXml/itemProps1.xml><?xml version="1.0" encoding="utf-8"?>
-<ds:datastoreItem xmlns:ds="http://schemas.openxmlformats.org/officeDocument/2006/customXml" ds:itemID="{D1D24F91-59A3-402C-90F4-F97189C71070}"/>
+<ds:datastoreItem xmlns:ds="http://schemas.openxmlformats.org/officeDocument/2006/customXml" ds:itemID="{D1D24F91-59A3-402C-90F4-F97189C71070}">
+  <ds:schemaRefs>
+    <ds:schemaRef ds:uri="http://schemas.microsoft.com/office/2006/metadata/contentType"/>
+    <ds:schemaRef ds:uri="http://schemas.microsoft.com/office/2006/metadata/properties/metaAttributes"/>
+    <ds:schemaRef ds:uri="http://www.w3.org/2001/XMLSchema"/>
+    <ds:schemaRef ds:uri="http://schemas.microsoft.com/office/2006/metadata/properties"/>
+    <ds:schemaRef ds:uri="9648e6b6-771d-4b53-a48f-7524bcde7dcf"/>
+    <ds:schemaRef ds:uri="http://schemas.microsoft.com/office/2006/documentManagement/types"/>
+    <ds:schemaRef ds:uri="http://schemas.microsoft.com/office/infopath/2007/PartnerControls"/>
+    <ds:schemaRef ds:uri="http://schemas.openxmlformats.org/package/2006/metadata/core-properties"/>
+    <ds:schemaRef ds:uri="http://purl.org/dc/elements/1.1/"/>
+    <ds:schemaRef ds:uri="http://purl.org/dc/terms/"/>
+    <ds:schemaRef ds:uri="http://schemas.microsoft.com/internal/obd"/>
+  </ds:schemaRefs>
+</ds:datastoreItem>
 </file>
 
 <file path=customXml/itemProps2.xml><?xml version="1.0" encoding="utf-8"?>
@@ -5825,7 +5793,7 @@
   <ds:schemaRefs>
     <ds:schemaRef ds:uri="http://schemas.microsoft.com/office/2006/metadata/properties"/>
     <ds:schemaRef ds:uri="http://schemas.microsoft.com/office/infopath/2007/PartnerControls"/>
-    <ds:schemaRef ds:uri="4403be44-7361-4719-8b27-fd5d568513b3"/>
+    <ds:schemaRef ds:uri="9648e6b6-771d-4b53-a48f-7524bcde7dcf"/>
   </ds:schemaRefs>
 </ds:datastoreItem>
 </file>
</xml_diff>